<commit_message>
Additional features added Comments added
</commit_message>
<xml_diff>
--- a/ENGG680_Midterm/doc/Members.docx
+++ b/ENGG680_Midterm/doc/Members.docx
@@ -11,6 +11,7 @@
           <w:bCs/>
           <w:sz w:val="48"/>
           <w:szCs w:val="48"/>
+          <w:u w:val="single"/>
         </w:rPr>
       </w:pPr>
       <w:r>
@@ -20,6 +21,7 @@
           <w:bCs/>
           <w:sz w:val="48"/>
           <w:szCs w:val="48"/>
+          <w:u w:val="single"/>
         </w:rPr>
         <w:t>ENGG680 Midterm Project</w:t>
       </w:r>
@@ -258,17 +260,7 @@
           <w:sz w:val="32"/>
           <w:szCs w:val="32"/>
         </w:rPr>
-        <w:t xml:space="preserve">: </w:t>
-      </w:r>
-      <w:r>
-        <w:rPr>
-          <w:rFonts w:cstheme="minorHAnsi"/>
-          <w:b/>
-          <w:bCs/>
-          <w:sz w:val="32"/>
-          <w:szCs w:val="32"/>
-        </w:rPr>
-        <w:t>Porwal</w:t>
+        <w:t>: Porwal</w:t>
       </w:r>
     </w:p>
     <w:p>
@@ -304,6 +296,16 @@
         </w:rPr>
         <w:t xml:space="preserve">: </w:t>
       </w:r>
+      <w:r>
+        <w:rPr>
+          <w:rFonts w:cstheme="minorHAnsi"/>
+          <w:b/>
+          <w:bCs/>
+          <w:sz w:val="32"/>
+          <w:szCs w:val="32"/>
+        </w:rPr>
+        <w:t>30125661</w:t>
+      </w:r>
     </w:p>
     <w:p>
       <w:pPr>
@@ -467,6 +469,16 @@
         </w:rPr>
         <w:t xml:space="preserve">: </w:t>
       </w:r>
+      <w:r>
+        <w:rPr>
+          <w:rFonts w:cstheme="minorHAnsi"/>
+          <w:b/>
+          <w:bCs/>
+          <w:sz w:val="32"/>
+          <w:szCs w:val="32"/>
+        </w:rPr>
+        <w:t>30128035</w:t>
+      </w:r>
     </w:p>
     <w:p>
       <w:pPr>
@@ -630,6 +642,201 @@
         </w:rPr>
         <w:t xml:space="preserve">: </w:t>
       </w:r>
+      <w:r>
+        <w:rPr>
+          <w:rFonts w:cstheme="minorHAnsi"/>
+          <w:b/>
+          <w:bCs/>
+          <w:sz w:val="32"/>
+          <w:szCs w:val="32"/>
+        </w:rPr>
+        <w:t>30127784</w:t>
+      </w:r>
+    </w:p>
+    <w:p>
+      <w:pPr>
+        <w:rPr>
+          <w:rFonts w:cstheme="minorHAnsi"/>
+          <w:b/>
+          <w:bCs/>
+          <w:sz w:val="32"/>
+          <w:szCs w:val="32"/>
+        </w:rPr>
+      </w:pPr>
+      <w:r>
+        <w:rPr>
+          <w:rFonts w:cstheme="minorHAnsi"/>
+          <w:b/>
+          <w:bCs/>
+          <w:sz w:val="32"/>
+          <w:szCs w:val="32"/>
+        </w:rPr>
+        <w:t>Member#</w:t>
+      </w:r>
+      <w:r>
+        <w:rPr>
+          <w:rFonts w:cstheme="minorHAnsi"/>
+          <w:b/>
+          <w:bCs/>
+          <w:sz w:val="32"/>
+          <w:szCs w:val="32"/>
+        </w:rPr>
+        <w:t>5</w:t>
+      </w:r>
+      <w:r>
+        <w:rPr>
+          <w:rFonts w:cstheme="minorHAnsi"/>
+          <w:b/>
+          <w:bCs/>
+          <w:sz w:val="32"/>
+          <w:szCs w:val="32"/>
+        </w:rPr>
+        <w:t>:</w:t>
+      </w:r>
+    </w:p>
+    <w:p>
+      <w:pPr>
+        <w:pStyle w:val="ListParagraph"/>
+        <w:numPr>
+          <w:ilvl w:val="0"/>
+          <w:numId w:val="1"/>
+        </w:numPr>
+        <w:rPr>
+          <w:rFonts w:cstheme="minorHAnsi"/>
+          <w:b/>
+          <w:bCs/>
+          <w:sz w:val="32"/>
+          <w:szCs w:val="32"/>
+        </w:rPr>
+      </w:pPr>
+      <w:r>
+        <w:rPr>
+          <w:rFonts w:cstheme="minorHAnsi"/>
+          <w:sz w:val="32"/>
+          <w:szCs w:val="32"/>
+        </w:rPr>
+        <w:t>First Name</w:t>
+      </w:r>
+      <w:r>
+        <w:rPr>
+          <w:rFonts w:cstheme="minorHAnsi"/>
+          <w:b/>
+          <w:bCs/>
+          <w:sz w:val="32"/>
+          <w:szCs w:val="32"/>
+        </w:rPr>
+        <w:t xml:space="preserve">: </w:t>
+      </w:r>
+      <w:r>
+        <w:rPr>
+          <w:rFonts w:cstheme="minorHAnsi"/>
+          <w:b/>
+          <w:bCs/>
+          <w:sz w:val="32"/>
+          <w:szCs w:val="32"/>
+        </w:rPr>
+        <w:t>Dipesh</w:t>
+      </w:r>
+    </w:p>
+    <w:p>
+      <w:pPr>
+        <w:pStyle w:val="ListParagraph"/>
+        <w:numPr>
+          <w:ilvl w:val="0"/>
+          <w:numId w:val="1"/>
+        </w:numPr>
+        <w:rPr>
+          <w:rFonts w:cstheme="minorHAnsi"/>
+          <w:b/>
+          <w:bCs/>
+          <w:sz w:val="32"/>
+          <w:szCs w:val="32"/>
+        </w:rPr>
+      </w:pPr>
+      <w:r>
+        <w:rPr>
+          <w:rFonts w:cstheme="minorHAnsi"/>
+          <w:sz w:val="32"/>
+          <w:szCs w:val="32"/>
+        </w:rPr>
+        <w:t>Last Name</w:t>
+      </w:r>
+      <w:r>
+        <w:rPr>
+          <w:rFonts w:cstheme="minorHAnsi"/>
+          <w:b/>
+          <w:bCs/>
+          <w:sz w:val="32"/>
+          <w:szCs w:val="32"/>
+        </w:rPr>
+        <w:t xml:space="preserve">: </w:t>
+      </w:r>
+      <w:r>
+        <w:rPr>
+          <w:rFonts w:cstheme="minorHAnsi"/>
+          <w:b/>
+          <w:bCs/>
+          <w:sz w:val="32"/>
+          <w:szCs w:val="32"/>
+        </w:rPr>
+        <w:t>Puri</w:t>
+      </w:r>
+    </w:p>
+    <w:p>
+      <w:pPr>
+        <w:pStyle w:val="ListParagraph"/>
+        <w:numPr>
+          <w:ilvl w:val="0"/>
+          <w:numId w:val="1"/>
+        </w:numPr>
+        <w:rPr>
+          <w:rFonts w:cstheme="minorHAnsi"/>
+          <w:b/>
+          <w:bCs/>
+          <w:sz w:val="32"/>
+          <w:szCs w:val="32"/>
+        </w:rPr>
+      </w:pPr>
+      <w:r>
+        <w:rPr>
+          <w:rFonts w:cstheme="minorHAnsi"/>
+          <w:sz w:val="32"/>
+          <w:szCs w:val="32"/>
+        </w:rPr>
+        <w:t>UCID</w:t>
+      </w:r>
+      <w:r>
+        <w:rPr>
+          <w:rFonts w:cstheme="minorHAnsi"/>
+          <w:b/>
+          <w:bCs/>
+          <w:sz w:val="32"/>
+          <w:szCs w:val="32"/>
+        </w:rPr>
+        <w:t xml:space="preserve">: </w:t>
+      </w:r>
+      <w:r>
+        <w:rPr>
+          <w:rFonts w:cstheme="minorHAnsi"/>
+          <w:b/>
+          <w:bCs/>
+          <w:sz w:val="32"/>
+          <w:szCs w:val="32"/>
+        </w:rPr>
+        <w:t>30132443</w:t>
+      </w:r>
+    </w:p>
+    <w:p>
+      <w:pPr>
+        <w:pStyle w:val="ListParagraph"/>
+        <w:rPr>
+          <w:rFonts w:cstheme="minorHAnsi"/>
+          <w:b/>
+          <w:bCs/>
+          <w:sz w:val="32"/>
+          <w:szCs w:val="32"/>
+        </w:rPr>
+      </w:pPr>
     </w:p>
     <w:p>
       <w:pPr>

</xml_diff>